<commit_message>
small update to lectCpp
</commit_message>
<xml_diff>
--- a/Витяг кафедра (MovaCпп. Посибник).docx
+++ b/Витяг кафедра (MovaCпп. Посибник).docx
@@ -9,6 +9,7 @@
           <w:ilvl w:val="0"/>
           <w:numId w:val="0"/>
         </w:numPr>
+        <w:ind w:left="0" w:hanging="0"/>
         <w:jc w:val="center"/>
         <w:outlineLvl w:val="0"/>
         <w:rPr>
@@ -55,7 +56,14 @@
           <w:szCs w:val="28"/>
           <w:highlight w:val="yellow"/>
         </w:rPr>
-        <w:t>лу № __ від 19 квітня 2021</w:t>
+        <w:t>лу № __ від 19 квітня 202</w:t>
+      </w:r>
+      <w:r>
+        <w:rPr>
+          <w:szCs w:val="28"/>
+          <w:highlight w:val="yellow"/>
+        </w:rPr>
+        <w:t>2</w:t>
       </w:r>
     </w:p>
     <w:p>
@@ -133,25 +141,13 @@
         <w:t xml:space="preserve">Про рекомендацію до друку </w:t>
       </w:r>
       <w:bookmarkStart w:id="0" w:name="OLE_LINK5"/>
-      <w:bookmarkStart w:id="1" w:name="OLE_LINK2"/>
-      <w:bookmarkStart w:id="2" w:name="OLE_LINK1"/>
-      <w:r>
-        <w:rPr>
-          <w:szCs w:val="28"/>
-        </w:rPr>
-        <w:t>п</w:t>
-      </w:r>
-      <w:r>
-        <w:rPr>
-          <w:szCs w:val="28"/>
-        </w:rPr>
-        <w:t>осібни</w:t>
-      </w:r>
-      <w:r>
-        <w:rPr>
-          <w:szCs w:val="28"/>
-        </w:rPr>
-        <w:t>ка «</w:t>
+      <w:bookmarkStart w:id="1" w:name="OLE_LINK1"/>
+      <w:bookmarkStart w:id="2" w:name="OLE_LINK2"/>
+      <w:r>
+        <w:rPr>
+          <w:szCs w:val="28"/>
+        </w:rPr>
+        <w:t>посібника «</w:t>
       </w:r>
       <w:bookmarkEnd w:id="1"/>
       <w:bookmarkEnd w:id="2"/>
@@ -163,13 +159,7 @@
         <w:rPr>
           <w:lang w:val="en-US"/>
         </w:rPr>
-        <w:t>C</w:t>
-      </w:r>
-      <w:r>
-        <w:rPr>
-          <w:lang w:val="en-US"/>
-        </w:rPr>
-        <w:t>++</w:t>
+        <w:t>C++</w:t>
       </w:r>
       <w:r>
         <w:rPr/>
@@ -193,8 +183,8 @@
         </w:rPr>
         <w:t xml:space="preserve"> </w:t>
       </w:r>
-      <w:bookmarkStart w:id="3" w:name="OLE_LINK4"/>
-      <w:bookmarkStart w:id="4" w:name="OLE_LINK3"/>
+      <w:bookmarkStart w:id="3" w:name="OLE_LINK3"/>
+      <w:bookmarkStart w:id="4" w:name="OLE_LINK4"/>
       <w:r>
         <w:rPr>
           <w:szCs w:val="28"/>
@@ -208,31 +198,31 @@
         <w:rPr>
           <w:szCs w:val="28"/>
         </w:rPr>
-        <w:t>Бородіна В.</w:t>
-      </w:r>
-      <w:r>
-        <w:rPr>
-          <w:szCs w:val="28"/>
-        </w:rPr>
-        <w:t>А</w:t>
-      </w:r>
-      <w:r>
-        <w:rPr>
-          <w:szCs w:val="28"/>
-        </w:rPr>
-        <w:t>. обсягом 2</w:t>
-      </w:r>
-      <w:r>
-        <w:rPr>
-          <w:szCs w:val="28"/>
-        </w:rPr>
-        <w:t>72</w:t>
-      </w:r>
-      <w:r>
-        <w:rPr>
-          <w:szCs w:val="28"/>
-        </w:rPr>
-        <w:t xml:space="preserve"> сторінок.</w:t>
+        <w:t>Бородіна В.А. обсягом 2</w:t>
+      </w:r>
+      <w:r>
+        <w:rPr>
+          <w:szCs w:val="28"/>
+        </w:rPr>
+        <w:t>8</w:t>
+      </w:r>
+      <w:r>
+        <w:rPr>
+          <w:szCs w:val="28"/>
+        </w:rPr>
+        <w:t>2 сторінк</w:t>
+      </w:r>
+      <w:r>
+        <w:rPr>
+          <w:szCs w:val="28"/>
+        </w:rPr>
+        <w:t>и</w:t>
+      </w:r>
+      <w:r>
+        <w:rPr>
+          <w:szCs w:val="28"/>
+        </w:rPr>
+        <w:t>.</w:t>
       </w:r>
     </w:p>
     <w:p>
@@ -274,19 +264,7 @@
         </w:rPr>
         <w:t>УХВАЛИЛИ:</w:t>
         <w:tab/>
-        <w:t>Рекомендувати до друку п</w:t>
-      </w:r>
-      <w:r>
-        <w:rPr>
-          <w:szCs w:val="28"/>
-        </w:rPr>
-        <w:t>осібник</w:t>
-      </w:r>
-      <w:r>
-        <w:rPr>
-          <w:szCs w:val="28"/>
-        </w:rPr>
-        <w:t xml:space="preserve"> «</w:t>
+        <w:t>Рекомендувати до друку посібник «</w:t>
       </w:r>
       <w:r>
         <w:rPr/>
@@ -296,13 +274,7 @@
         <w:rPr>
           <w:lang w:val="ru-RU"/>
         </w:rPr>
-        <w:t>С</w:t>
-      </w:r>
-      <w:r>
-        <w:rPr>
-          <w:lang w:val="ru-RU"/>
-        </w:rPr>
-        <w:t>++</w:t>
+        <w:t>С++</w:t>
       </w:r>
       <w:r>
         <w:rPr/>
@@ -331,7 +303,7 @@
           <w:szCs w:val="28"/>
           <w:highlight w:val="yellow"/>
         </w:rPr>
-        <w:t xml:space="preserve"> 200</w:t>
+        <w:t xml:space="preserve"> 2</w:t>
       </w:r>
       <w:bookmarkStart w:id="5" w:name="_GoBack"/>
       <w:bookmarkEnd w:id="5"/>
@@ -340,13 +312,32 @@
           <w:szCs w:val="28"/>
           <w:highlight w:val="yellow"/>
         </w:rPr>
+        <w:t>82</w:t>
+      </w:r>
+      <w:r>
+        <w:rPr>
+          <w:szCs w:val="28"/>
+          <w:highlight w:val="yellow"/>
+        </w:rPr>
         <w:t xml:space="preserve"> сторі</w:t>
       </w:r>
       <w:r>
         <w:rPr>
           <w:szCs w:val="28"/>
         </w:rPr>
-        <w:t>нок.</w:t>
+        <w:t>н</w:t>
+      </w:r>
+      <w:r>
+        <w:rPr>
+          <w:szCs w:val="28"/>
+        </w:rPr>
+        <w:t>ки</w:t>
+      </w:r>
+      <w:r>
+        <w:rPr>
+          <w:szCs w:val="28"/>
+        </w:rPr>
+        <w:t>.</w:t>
       </w:r>
     </w:p>
     <w:p>
@@ -393,6 +384,7 @@
           <w:ilvl w:val="0"/>
           <w:numId w:val="0"/>
         </w:numPr>
+        <w:ind w:left="0" w:hanging="0"/>
         <w:outlineLvl w:val="0"/>
         <w:rPr/>
       </w:pPr>
@@ -473,6 +465,7 @@
           <w:ilvl w:val="0"/>
           <w:numId w:val="0"/>
         </w:numPr>
+        <w:ind w:left="0" w:hanging="0"/>
         <w:outlineLvl w:val="0"/>
         <w:rPr/>
       </w:pPr>
@@ -955,6 +948,7 @@
     <w:rsid w:val="0032680d"/>
     <w:pPr>
       <w:widowControl/>
+      <w:suppressAutoHyphens w:val="true"/>
       <w:bidi w:val="0"/>
       <w:spacing w:before="0" w:after="0"/>
       <w:jc w:val="both"/>

</xml_diff>